<commit_message>
base de datos inicial
</commit_message>
<xml_diff>
--- a/Fase 1 Proyecto 2.docx
+++ b/Fase 1 Proyecto 2.docx
@@ -3300,14 +3300,70 @@
           <w:szCs w:val="28"/>
         </w:rPr>
       </w:pPr>
-      <w:proofErr w:type="spellStart"/>
-      <w:r>
+    </w:p>
+    <w:p>
+      <w:pPr>
+        <w:jc w:val="both"/>
         <w:rPr>
           <w:b/>
           <w:bCs/>
           <w:sz w:val="28"/>
           <w:szCs w:val="28"/>
         </w:rPr>
+      </w:pPr>
+    </w:p>
+    <w:p>
+      <w:pPr>
+        <w:jc w:val="both"/>
+        <w:rPr>
+          <w:b/>
+          <w:bCs/>
+          <w:sz w:val="28"/>
+          <w:szCs w:val="28"/>
+        </w:rPr>
+      </w:pPr>
+    </w:p>
+    <w:p>
+      <w:pPr>
+        <w:jc w:val="both"/>
+        <w:rPr>
+          <w:b/>
+          <w:bCs/>
+          <w:sz w:val="28"/>
+          <w:szCs w:val="28"/>
+        </w:rPr>
+      </w:pPr>
+    </w:p>
+    <w:p>
+      <w:pPr>
+        <w:jc w:val="both"/>
+        <w:rPr>
+          <w:b/>
+          <w:bCs/>
+          <w:sz w:val="28"/>
+          <w:szCs w:val="28"/>
+        </w:rPr>
+      </w:pPr>
+    </w:p>
+    <w:p>
+      <w:pPr>
+        <w:jc w:val="both"/>
+        <w:rPr>
+          <w:b/>
+          <w:bCs/>
+          <w:sz w:val="28"/>
+          <w:szCs w:val="28"/>
+        </w:rPr>
+      </w:pPr>
+      <w:proofErr w:type="spellStart"/>
+      <w:r>
+        <w:rPr>
+          <w:b/>
+          <w:bCs/>
+          <w:sz w:val="28"/>
+          <w:szCs w:val="28"/>
+        </w:rPr>
+        <w:lastRenderedPageBreak/>
         <w:t>Pseudocódigo</w:t>
       </w:r>
       <w:proofErr w:type="spellEnd"/>
@@ -3378,7 +3434,6 @@
         <w:rPr>
           <w:lang w:val="es-GT"/>
         </w:rPr>
-        <w:lastRenderedPageBreak/>
         <w:t>Búsqueda de restaurantes que cumplan con los requisitos establecidos.</w:t>
       </w:r>
     </w:p>
@@ -3877,7 +3932,11 @@
           <w:lang w:val="es-ES"/>
         </w:rPr>
       </w:pPr>
-      <w:r>
+    </w:p>
+    <w:p>
+      <w:pPr>
+        <w:spacing w:line="276" w:lineRule="auto"/>
+        <w:jc w:val="both"/>
         <w:rPr>
           <w:b/>
           <w:bCs/>
@@ -3885,180 +3944,268 @@
           <w:szCs w:val="28"/>
           <w:lang w:val="es-ES"/>
         </w:rPr>
-        <w:t xml:space="preserve">Explicación de la base de datos </w:t>
-      </w:r>
-    </w:p>
-    <w:p>
-      <w:pPr>
-        <w:spacing w:line="276" w:lineRule="auto"/>
-        <w:jc w:val="both"/>
-        <w:rPr>
-          <w:lang w:val="es-ES"/>
-        </w:rPr>
-      </w:pPr>
-    </w:p>
-    <w:p>
-      <w:pPr>
-        <w:spacing w:line="276" w:lineRule="auto"/>
-        <w:jc w:val="both"/>
-        <w:rPr>
-          <w:lang w:val="es-ES"/>
-        </w:rPr>
-      </w:pPr>
-      <w:r>
-        <w:rPr>
-          <w:lang w:val="es-ES"/>
-        </w:rPr>
-        <w:t xml:space="preserve">Para la base de datos no estamos concentrando en diferentes características que tienen los restaurantes para poder crear las recomendaciones de los lugares a cada uno de los usuarios según su información. Para ello se definieron las principales características que según nosotros pueden influir en el restaurante ofrecido al usuario. Por consiguiente, la base de datos se elaborará de la siguiente manera: </w:t>
-      </w:r>
-    </w:p>
-    <w:p>
-      <w:pPr>
-        <w:spacing w:line="276" w:lineRule="auto"/>
-        <w:jc w:val="both"/>
-        <w:rPr>
-          <w:lang w:val="es-ES"/>
-        </w:rPr>
-      </w:pPr>
-    </w:p>
-    <w:p>
-      <w:pPr>
-        <w:spacing w:line="276" w:lineRule="auto"/>
-        <w:jc w:val="both"/>
-        <w:rPr>
-          <w:lang w:val="es-ES"/>
-        </w:rPr>
-      </w:pPr>
-      <w:r>
+      </w:pPr>
+    </w:p>
+    <w:p>
+      <w:pPr>
+        <w:spacing w:line="276" w:lineRule="auto"/>
+        <w:jc w:val="both"/>
         <w:rPr>
           <w:b/>
           <w:bCs/>
-          <w:lang w:val="es-ES"/>
-        </w:rPr>
-        <w:t>Tipo de restaurante:</w:t>
-      </w:r>
-      <w:r>
-        <w:rPr>
-          <w:lang w:val="es-ES"/>
-        </w:rPr>
-        <w:t xml:space="preserve"> esta característica se refiere al tipo de comida que es servida en los restaurantes, en esta sección se puede mencionar como si es un restaurante de comida rápida, o comida formal, si es restaurante de algún tipo de comida referente a un país, etc.</w:t>
-      </w:r>
-    </w:p>
-    <w:p>
-      <w:pPr>
-        <w:spacing w:line="276" w:lineRule="auto"/>
-        <w:jc w:val="both"/>
-        <w:rPr>
-          <w:lang w:val="es-ES"/>
-        </w:rPr>
-      </w:pPr>
-      <w:r>
-        <w:rPr>
-          <w:lang w:val="es-ES"/>
-        </w:rPr>
-        <w:t xml:space="preserve">Esta característica es importante para las recomendaciones ya que nos permite conocer y recomendar según el tipo del restaurante que el usuario desea visitar. </w:t>
-      </w:r>
-    </w:p>
-    <w:p>
-      <w:pPr>
-        <w:spacing w:line="276" w:lineRule="auto"/>
-        <w:jc w:val="both"/>
-        <w:rPr>
-          <w:lang w:val="es-ES"/>
-        </w:rPr>
-      </w:pPr>
-    </w:p>
-    <w:p>
-      <w:pPr>
-        <w:spacing w:line="276" w:lineRule="auto"/>
-        <w:jc w:val="both"/>
-        <w:rPr>
-          <w:lang w:val="es-ES"/>
-        </w:rPr>
-      </w:pPr>
-      <w:r>
+          <w:sz w:val="28"/>
+          <w:szCs w:val="28"/>
+          <w:lang w:val="es-ES"/>
+        </w:rPr>
+      </w:pPr>
+    </w:p>
+    <w:p>
+      <w:pPr>
+        <w:spacing w:line="276" w:lineRule="auto"/>
+        <w:jc w:val="both"/>
         <w:rPr>
           <w:b/>
           <w:bCs/>
-          <w:lang w:val="es-ES"/>
-        </w:rPr>
-        <w:t>Precios del restaurante:</w:t>
-      </w:r>
-      <w:r>
-        <w:rPr>
-          <w:lang w:val="es-ES"/>
-        </w:rPr>
-        <w:t xml:space="preserve"> en esta sección de la base de datos se quiere separan a los restaurantes en diferentes rangos de precio, en la base de datos existirán 3 diferentes rangos de precio donde según lo solicitado por el usuario se le recomendarán los restaurantes según precio. </w:t>
-      </w:r>
-    </w:p>
-    <w:p>
-      <w:pPr>
-        <w:spacing w:line="276" w:lineRule="auto"/>
-        <w:jc w:val="both"/>
-        <w:rPr>
-          <w:lang w:val="es-ES"/>
-        </w:rPr>
-      </w:pPr>
-      <w:r>
-        <w:rPr>
-          <w:lang w:val="es-ES"/>
-        </w:rPr>
-        <w:t xml:space="preserve">Esta característica es útil para las recomendaciones debido a que así el usuario puede seleccionar el mejor restaurante para su presupuesto, además de que sabrá los precios de diferentes restaurantes para una próxima vez. </w:t>
-      </w:r>
-    </w:p>
-    <w:p>
-      <w:pPr>
-        <w:spacing w:line="276" w:lineRule="auto"/>
-        <w:jc w:val="both"/>
-        <w:rPr>
-          <w:lang w:val="es-ES"/>
-        </w:rPr>
-      </w:pPr>
-    </w:p>
-    <w:p>
-      <w:pPr>
-        <w:spacing w:line="276" w:lineRule="auto"/>
-        <w:jc w:val="both"/>
-        <w:rPr>
-          <w:lang w:val="es-ES"/>
-        </w:rPr>
-      </w:pPr>
-      <w:r>
+          <w:sz w:val="28"/>
+          <w:szCs w:val="28"/>
+          <w:lang w:val="es-ES"/>
+        </w:rPr>
+      </w:pPr>
+    </w:p>
+    <w:p>
+      <w:pPr>
+        <w:spacing w:line="276" w:lineRule="auto"/>
+        <w:jc w:val="both"/>
         <w:rPr>
           <w:b/>
           <w:bCs/>
-          <w:lang w:val="es-ES"/>
-        </w:rPr>
-        <w:t>Ambiente del restaurante:</w:t>
-      </w:r>
-      <w:r>
-        <w:rPr>
-          <w:lang w:val="es-ES"/>
-        </w:rPr>
-        <w:t xml:space="preserve"> en esta sección de la base de datos se quiere separar a los restaurantes según el ambiente, esto se refiere a si es un restaurante para ir con amigos, con familia, si es un lugar formal, admite mascotas, etc. Esta característica es importante debido la persona puede seleccionar el mejor restaurante para la ocasión. </w:t>
-      </w:r>
-    </w:p>
-    <w:p>
-      <w:pPr>
-        <w:spacing w:line="276" w:lineRule="auto"/>
-        <w:jc w:val="both"/>
-        <w:rPr>
-          <w:lang w:val="es-ES"/>
-        </w:rPr>
-      </w:pPr>
-    </w:p>
-    <w:p>
-      <w:pPr>
-        <w:spacing w:line="276" w:lineRule="auto"/>
-        <w:jc w:val="both"/>
-        <w:rPr>
-          <w:lang w:val="es-ES"/>
-        </w:rPr>
-      </w:pPr>
-      <w:r>
+          <w:sz w:val="28"/>
+          <w:szCs w:val="28"/>
+          <w:lang w:val="es-ES"/>
+        </w:rPr>
+      </w:pPr>
+    </w:p>
+    <w:p>
+      <w:pPr>
+        <w:spacing w:line="276" w:lineRule="auto"/>
+        <w:jc w:val="both"/>
         <w:rPr>
           <w:b/>
           <w:bCs/>
+          <w:sz w:val="28"/>
+          <w:szCs w:val="28"/>
+          <w:lang w:val="es-ES"/>
+        </w:rPr>
+      </w:pPr>
+    </w:p>
+    <w:p>
+      <w:pPr>
+        <w:spacing w:line="276" w:lineRule="auto"/>
+        <w:jc w:val="both"/>
+        <w:rPr>
+          <w:b/>
+          <w:bCs/>
+          <w:sz w:val="28"/>
+          <w:szCs w:val="28"/>
+          <w:lang w:val="es-ES"/>
+        </w:rPr>
+      </w:pPr>
+    </w:p>
+    <w:p>
+      <w:pPr>
+        <w:spacing w:line="276" w:lineRule="auto"/>
+        <w:jc w:val="both"/>
+        <w:rPr>
+          <w:b/>
+          <w:bCs/>
+          <w:sz w:val="28"/>
+          <w:szCs w:val="28"/>
+          <w:lang w:val="es-ES"/>
+        </w:rPr>
+      </w:pPr>
+      <w:r>
+        <w:rPr>
+          <w:b/>
+          <w:bCs/>
+          <w:sz w:val="28"/>
+          <w:szCs w:val="28"/>
+          <w:lang w:val="es-ES"/>
+        </w:rPr>
+        <w:lastRenderedPageBreak/>
+        <w:t xml:space="preserve">Explicación de la base de datos </w:t>
+      </w:r>
+    </w:p>
+    <w:p>
+      <w:pPr>
+        <w:spacing w:line="276" w:lineRule="auto"/>
+        <w:jc w:val="both"/>
+        <w:rPr>
+          <w:lang w:val="es-ES"/>
+        </w:rPr>
+      </w:pPr>
+    </w:p>
+    <w:p>
+      <w:pPr>
+        <w:spacing w:line="276" w:lineRule="auto"/>
+        <w:jc w:val="both"/>
+        <w:rPr>
+          <w:lang w:val="es-ES"/>
+        </w:rPr>
+      </w:pPr>
+      <w:r>
+        <w:rPr>
+          <w:lang w:val="es-ES"/>
+        </w:rPr>
+        <w:t xml:space="preserve">Para la base de datos no estamos concentrando en diferentes características que tienen los restaurantes para poder crear las recomendaciones de los lugares a cada uno de los usuarios según su información. Para ello se definieron las principales características que según nosotros pueden influir en el restaurante ofrecido al usuario. Por consiguiente, la base de datos se elaborará de la siguiente manera: </w:t>
+      </w:r>
+    </w:p>
+    <w:p>
+      <w:pPr>
+        <w:spacing w:line="276" w:lineRule="auto"/>
+        <w:jc w:val="both"/>
+        <w:rPr>
+          <w:lang w:val="es-ES"/>
+        </w:rPr>
+      </w:pPr>
+    </w:p>
+    <w:p>
+      <w:pPr>
+        <w:spacing w:line="276" w:lineRule="auto"/>
+        <w:jc w:val="both"/>
+        <w:rPr>
+          <w:lang w:val="es-ES"/>
+        </w:rPr>
+      </w:pPr>
+      <w:r>
+        <w:rPr>
+          <w:b/>
+          <w:bCs/>
+          <w:lang w:val="es-ES"/>
+        </w:rPr>
+        <w:t>Tipo de restaurante:</w:t>
+      </w:r>
+      <w:r>
+        <w:rPr>
+          <w:lang w:val="es-ES"/>
+        </w:rPr>
+        <w:t xml:space="preserve"> esta característica se refiere al tipo de comida que es servida en los restaurantes, en esta sección se puede mencionar como si es un restaurante de comida rápida, o comida formal, si es restaurante de algún tipo de comida referente a un país, etc.</w:t>
+      </w:r>
+    </w:p>
+    <w:p>
+      <w:pPr>
+        <w:spacing w:line="276" w:lineRule="auto"/>
+        <w:jc w:val="both"/>
+        <w:rPr>
+          <w:lang w:val="es-ES"/>
+        </w:rPr>
+      </w:pPr>
+      <w:r>
+        <w:rPr>
+          <w:lang w:val="es-ES"/>
+        </w:rPr>
+        <w:t xml:space="preserve">Esta característica es importante para las recomendaciones ya que nos permite conocer y recomendar según el tipo del restaurante que el usuario desea visitar. </w:t>
+      </w:r>
+    </w:p>
+    <w:p>
+      <w:pPr>
+        <w:spacing w:line="276" w:lineRule="auto"/>
+        <w:jc w:val="both"/>
+        <w:rPr>
+          <w:lang w:val="es-ES"/>
+        </w:rPr>
+      </w:pPr>
+    </w:p>
+    <w:p>
+      <w:pPr>
+        <w:spacing w:line="276" w:lineRule="auto"/>
+        <w:jc w:val="both"/>
+        <w:rPr>
+          <w:lang w:val="es-ES"/>
+        </w:rPr>
+      </w:pPr>
+      <w:r>
+        <w:rPr>
+          <w:b/>
+          <w:bCs/>
+          <w:lang w:val="es-ES"/>
+        </w:rPr>
+        <w:t>Precios del restaurante:</w:t>
+      </w:r>
+      <w:r>
+        <w:rPr>
+          <w:lang w:val="es-ES"/>
+        </w:rPr>
+        <w:t xml:space="preserve"> en esta sección de la base de datos se quiere separan a los restaurantes en diferentes rangos de precio, en la base de datos existirán 3 diferentes rangos de precio donde según lo solicitado por el usuario se le recomendarán los restaurantes según precio. </w:t>
+      </w:r>
+    </w:p>
+    <w:p>
+      <w:pPr>
+        <w:spacing w:line="276" w:lineRule="auto"/>
+        <w:jc w:val="both"/>
+        <w:rPr>
+          <w:lang w:val="es-ES"/>
+        </w:rPr>
+      </w:pPr>
+      <w:r>
+        <w:rPr>
+          <w:lang w:val="es-ES"/>
+        </w:rPr>
+        <w:t xml:space="preserve">Esta característica es útil para las recomendaciones debido a que así el usuario puede seleccionar el mejor restaurante para su presupuesto, además de que sabrá los precios de diferentes restaurantes para una próxima vez. </w:t>
+      </w:r>
+    </w:p>
+    <w:p>
+      <w:pPr>
+        <w:spacing w:line="276" w:lineRule="auto"/>
+        <w:jc w:val="both"/>
+        <w:rPr>
+          <w:lang w:val="es-ES"/>
+        </w:rPr>
+      </w:pPr>
+    </w:p>
+    <w:p>
+      <w:pPr>
+        <w:spacing w:line="276" w:lineRule="auto"/>
+        <w:jc w:val="both"/>
+        <w:rPr>
+          <w:lang w:val="es-ES"/>
+        </w:rPr>
+      </w:pPr>
+      <w:r>
+        <w:rPr>
+          <w:b/>
+          <w:bCs/>
+          <w:lang w:val="es-ES"/>
+        </w:rPr>
+        <w:t>Ambiente del restaurante:</w:t>
+      </w:r>
+      <w:r>
+        <w:rPr>
+          <w:lang w:val="es-ES"/>
+        </w:rPr>
+        <w:t xml:space="preserve"> en esta sección de la base de datos se quiere separar a los restaurantes según el ambiente, esto se refiere a si es un restaurante para ir con amigos, con familia, si es un lugar formal, admite mascotas, etc. Esta característica es importante debido la persona puede seleccionar el mejor restaurante para la ocasión. </w:t>
+      </w:r>
+    </w:p>
+    <w:p>
+      <w:pPr>
+        <w:spacing w:line="276" w:lineRule="auto"/>
+        <w:jc w:val="both"/>
+        <w:rPr>
+          <w:lang w:val="es-ES"/>
+        </w:rPr>
+      </w:pPr>
+    </w:p>
+    <w:p>
+      <w:pPr>
+        <w:spacing w:line="276" w:lineRule="auto"/>
+        <w:jc w:val="both"/>
+        <w:rPr>
+          <w:lang w:val="es-ES"/>
+        </w:rPr>
+      </w:pPr>
+      <w:r>
+        <w:rPr>
+          <w:b/>
+          <w:bCs/>
           <w:lang w:val="es-ES"/>
         </w:rPr>
         <w:t>Calificación del restaurante:</w:t>
@@ -4067,7 +4214,19 @@
         <w:rPr>
           <w:lang w:val="es-ES"/>
         </w:rPr>
-        <w:t xml:space="preserve"> en esta sección de la base de datos se quiere separar a los restaurantes según la calificación obtenida por los usuarios, se planea separar en 5 diferentes niveles a los restaurantes. Esta característica de los restaurantes es importante debido cuando se realice una recomendación a un usuario se le recomendara de mejor calidad a peor para que el usuario puede escoger el mejor para él. </w:t>
+        <w:t xml:space="preserve"> en esta sección de la base de datos se quiere separar a los restaurantes según la calificación obtenida por los usuarios, se planea separar en </w:t>
+      </w:r>
+      <w:r>
+        <w:rPr>
+          <w:lang w:val="es-ES"/>
+        </w:rPr>
+        <w:t>3</w:t>
+      </w:r>
+      <w:r>
+        <w:rPr>
+          <w:lang w:val="es-ES"/>
+        </w:rPr>
+        <w:t xml:space="preserve"> diferentes niveles a los restaurantes. Esta característica de los restaurantes es importante debido cuando se realice una recomendación a un usuario se le recomendara de mejor calidad a peor para que el usuario puede escoger el mejor para él. </w:t>
       </w:r>
     </w:p>
     <w:p>

</xml_diff>